<commit_message>
initial development release 0.3 Tuningparts haben nun andere Daten Start der Items
</commit_message>
<xml_diff>
--- a/Rumbelrace.docx
+++ b/Rumbelrace.docx
@@ -31,157 +31,632 @@
       <w:r>
         <w:t>Fahrzeug Eigenschaften: Beschleunigung, Geschwindigkeit, Handling, Durability</w:t>
       </w:r>
+    </w:p>
+    <w:p>
+      <w:r>
+        <w:t>Tuning Werte von Teilen können erhöht werden</w:t>
+      </w:r>
+    </w:p>
+    <w:p>
+      <w:r>
+        <w:t>Wahrscheinlichkeit kann erhöht werden</w:t>
+      </w:r>
+    </w:p>
+    <w:p>
+      <w:r>
+        <w:t>Durch. Dura von Autos entscheidet über kosten und risiko auszufallen</w:t>
+      </w:r>
+    </w:p>
+    <w:p>
+      <w:r>
+        <w:t>Dynamische und live rennen</w:t>
+      </w:r>
+    </w:p>
+    <w:p>
+      <w:r>
+        <w:t>Bilde den Durchschnittswert der Tuningteile für den „fertigen“ Wert</w:t>
+      </w:r>
+    </w:p>
+    <w:p>
+      <w:r>
+        <w:t>Items:</w:t>
+      </w:r>
+    </w:p>
+    <w:p>
+      <w:pPr>
+        <w:pStyle w:val="Listenabsatz"/>
+        <w:numPr>
+          <w:ilvl w:val="0"/>
+          <w:numId w:val="4"/>
+        </w:numPr>
+      </w:pPr>
+      <w:r>
+        <w:t>Sind alle vom Typ Item, es gibt:</w:t>
+      </w:r>
+    </w:p>
+    <w:p>
+      <w:pPr>
+        <w:pStyle w:val="Listenabsatz"/>
+        <w:numPr>
+          <w:ilvl w:val="1"/>
+          <w:numId w:val="4"/>
+        </w:numPr>
+      </w:pPr>
+      <w:r>
+        <w:t>Boni</w:t>
+      </w:r>
+    </w:p>
+    <w:p>
+      <w:pPr>
+        <w:pStyle w:val="Listenabsatz"/>
+        <w:numPr>
+          <w:ilvl w:val="1"/>
+          <w:numId w:val="4"/>
+        </w:numPr>
+      </w:pPr>
+      <w:r>
+        <w:t>Punkte</w:t>
+      </w:r>
+    </w:p>
+    <w:p>
+      <w:pPr>
+        <w:pStyle w:val="Listenabsatz"/>
+        <w:numPr>
+          <w:ilvl w:val="1"/>
+          <w:numId w:val="4"/>
+        </w:numPr>
+      </w:pPr>
+      <w:r>
+        <w:t>Geld Items (geben zufälligen betrag aus)</w:t>
+      </w:r>
+    </w:p>
+    <w:p>
+      <w:pPr>
+        <w:pStyle w:val="Listenabsatz"/>
+        <w:numPr>
+          <w:ilvl w:val="0"/>
+          <w:numId w:val="4"/>
+        </w:numPr>
+      </w:pPr>
+      <w:r>
+        <w:t>Items können verkauft oder eingelöst werden auf eigenem Markt</w:t>
+      </w:r>
+    </w:p>
+    <w:p>
+      <w:r>
+        <w:t>Gewinne:</w:t>
+      </w:r>
+    </w:p>
+    <w:p>
+      <w:pPr>
+        <w:pStyle w:val="Listenabsatz"/>
+        <w:numPr>
+          <w:ilvl w:val="0"/>
+          <w:numId w:val="1"/>
+        </w:numPr>
+      </w:pPr>
+      <w:r>
+        <w:t>Autos</w:t>
+      </w:r>
+    </w:p>
+    <w:p>
+      <w:pPr>
+        <w:pStyle w:val="Listenabsatz"/>
+        <w:numPr>
+          <w:ilvl w:val="0"/>
+          <w:numId w:val="1"/>
+        </w:numPr>
+      </w:pPr>
+      <w:r>
+        <w:t>Teile</w:t>
+      </w:r>
+    </w:p>
+    <w:p>
+      <w:pPr>
+        <w:pStyle w:val="Listenabsatz"/>
+        <w:numPr>
+          <w:ilvl w:val="0"/>
+          <w:numId w:val="1"/>
+        </w:numPr>
+      </w:pPr>
+      <w:r>
+        <w:t>Items +10% PS</w:t>
+      </w:r>
+    </w:p>
+    <w:p>
+      <w:pPr>
+        <w:pStyle w:val="Listenabsatz"/>
+        <w:numPr>
+          <w:ilvl w:val="0"/>
+          <w:numId w:val="1"/>
+        </w:numPr>
+      </w:pPr>
+      <w:r>
+        <w:t>Upgrade Points?</w:t>
+      </w:r>
+    </w:p>
+    <w:p>
+      <w:r>
+        <w:t>Was ich neu machen muss:</w:t>
+      </w:r>
+    </w:p>
+    <w:p>
+      <w:pPr>
+        <w:pStyle w:val="Listenabsatz"/>
+        <w:numPr>
+          <w:ilvl w:val="0"/>
+          <w:numId w:val="2"/>
+        </w:numPr>
+        <w:rPr>
+          <w:color w:val="8064A2" w:themeColor="accent4"/>
+        </w:rPr>
+      </w:pPr>
+      <w:r>
+        <w:rPr>
+          <w:color w:val="8064A2" w:themeColor="accent4"/>
+        </w:rPr>
+        <w:t>Items einbauen</w:t>
+      </w:r>
+      <w:r>
+        <w:rPr>
+          <w:color w:val="8064A2" w:themeColor="accent4"/>
+        </w:rPr>
+        <w:t xml:space="preserve"> -&gt; als Gewinne geeignet, teile als Items speichern?</w:t>
+      </w:r>
+      <w:r>
+        <w:rPr>
+          <w:color w:val="8064A2" w:themeColor="accent4"/>
+        </w:rPr>
+        <w:t xml:space="preserve"> Alles wird als Item gespeichert, bei Aktivierung werden Teile ins Lager gelegt, etc. Bei der Item Seite wird sortiert nach Autos, Teile, Boni etc</w:t>
+      </w:r>
+      <w:r>
+        <w:rPr>
+          <w:color w:val="8064A2" w:themeColor="accent4"/>
+        </w:rPr>
+        <w:t>; doppelte Items stacken sich</w:t>
+      </w:r>
+    </w:p>
+    <w:p>
+      <w:pPr>
+        <w:pStyle w:val="Listenabsatz"/>
+        <w:numPr>
+          <w:ilvl w:val="0"/>
+          <w:numId w:val="2"/>
+        </w:numPr>
+        <w:rPr>
+          <w:color w:val="8064A2" w:themeColor="accent4"/>
+        </w:rPr>
+      </w:pPr>
+      <w:r>
+        <w:rPr>
+          <w:color w:val="8064A2" w:themeColor="accent4"/>
+        </w:rPr>
+        <w:t>Umsortierung: Einkaufen/Lager, bei Lager werden Items angezeigt</w:t>
+      </w:r>
+    </w:p>
+    <w:p>
+      <w:pPr>
+        <w:pStyle w:val="Listenabsatz"/>
+        <w:numPr>
+          <w:ilvl w:val="0"/>
+          <w:numId w:val="2"/>
+        </w:numPr>
+      </w:pPr>
+      <w:r>
+        <w:t>Belohnung bei Rennen</w:t>
+      </w:r>
+    </w:p>
+    <w:p>
+      <w:pPr>
+        <w:pStyle w:val="Listenabsatz"/>
+        <w:numPr>
+          <w:ilvl w:val="0"/>
+          <w:numId w:val="2"/>
+        </w:numPr>
+      </w:pPr>
+      <w:r>
+        <w:t>Rennergebnisse und Berechnung</w:t>
+      </w:r>
+    </w:p>
+    <w:p>
+      <w:pPr>
+        <w:pStyle w:val="Listenabsatz"/>
+        <w:numPr>
+          <w:ilvl w:val="0"/>
+          <w:numId w:val="2"/>
+        </w:numPr>
+      </w:pPr>
+      <w:r>
+        <w:t>Ligaupgrade</w:t>
+      </w:r>
+      <w:r>
+        <w:t xml:space="preserve"> durch 1. Platz </w:t>
+      </w:r>
+    </w:p>
+    <w:p>
+      <w:pPr>
+        <w:pStyle w:val="Listenabsatz"/>
+        <w:numPr>
+          <w:ilvl w:val="0"/>
+          <w:numId w:val="2"/>
+        </w:numPr>
+      </w:pPr>
+      <w:r>
+        <w:t>Rennen unlocks</w:t>
+      </w:r>
+    </w:p>
+    <w:p>
+      <w:pPr>
+        <w:pStyle w:val="Listenabsatz"/>
+        <w:numPr>
+          <w:ilvl w:val="0"/>
+          <w:numId w:val="2"/>
+        </w:numPr>
+      </w:pPr>
+      <w:r>
+        <w:t>EXP -&gt; „FREE“ Exp, einsetzbar für level ups</w:t>
+      </w:r>
+    </w:p>
+    <w:p>
+      <w:pPr>
+        <w:pStyle w:val="Listenabsatz"/>
+        <w:numPr>
+          <w:ilvl w:val="0"/>
+          <w:numId w:val="2"/>
+        </w:numPr>
+      </w:pPr>
+      <w:r>
+        <w:t>Fahrzeug Zustand</w:t>
+      </w:r>
+      <w:r>
+        <w:t xml:space="preserve"> + Reparatur</w:t>
+      </w:r>
+    </w:p>
+    <w:p>
+      <w:pPr>
+        <w:pStyle w:val="Listenabsatz"/>
+        <w:numPr>
+          <w:ilvl w:val="0"/>
+          <w:numId w:val="2"/>
+        </w:numPr>
+      </w:pPr>
+      <w:r>
+        <w:lastRenderedPageBreak/>
+        <w:t>Lvl UP Fahrzeuge</w:t>
+      </w:r>
+    </w:p>
+    <w:p>
+      <w:pPr>
+        <w:pStyle w:val="Listenabsatz"/>
+        <w:numPr>
+          <w:ilvl w:val="0"/>
+          <w:numId w:val="2"/>
+        </w:numPr>
+        <w:rPr>
+          <w:color w:val="76923C" w:themeColor="accent3" w:themeShade="BF"/>
+        </w:rPr>
+      </w:pPr>
+      <w:r>
+        <w:rPr>
+          <w:color w:val="76923C" w:themeColor="accent3" w:themeShade="BF"/>
+        </w:rPr>
+        <w:t>Autoteile: min 1, sonst hälfte von max</w:t>
+      </w:r>
+    </w:p>
+    <w:p>
+      <w:pPr>
+        <w:pStyle w:val="Listenabsatz"/>
+      </w:pPr>
+    </w:p>
+    <w:p>
+      <w:pPr>
+        <w:pStyle w:val="Listenabsatz"/>
+        <w:ind w:left="0"/>
+      </w:pPr>
+      <w:r>
+        <w:t>Items Liste:</w:t>
+      </w:r>
+    </w:p>
+    <w:p>
+      <w:pPr>
+        <w:pStyle w:val="Listenabsatz"/>
+        <w:numPr>
+          <w:ilvl w:val="0"/>
+          <w:numId w:val="5"/>
+        </w:numPr>
+      </w:pPr>
+      <w:r>
+        <w:t>Datenbank:</w:t>
+      </w:r>
+    </w:p>
+    <w:p>
+      <w:pPr>
+        <w:pStyle w:val="Listenabsatz"/>
+        <w:numPr>
+          <w:ilvl w:val="1"/>
+          <w:numId w:val="5"/>
+        </w:numPr>
+      </w:pPr>
+      <w:r>
+        <w:t>Id</w:t>
+      </w:r>
+    </w:p>
+    <w:p>
+      <w:pPr>
+        <w:pStyle w:val="Listenabsatz"/>
+        <w:numPr>
+          <w:ilvl w:val="1"/>
+          <w:numId w:val="5"/>
+        </w:numPr>
+      </w:pPr>
+      <w:r>
+        <w:t>User_id</w:t>
+      </w:r>
+    </w:p>
+    <w:p>
+      <w:pPr>
+        <w:pStyle w:val="Listenabsatz"/>
+        <w:numPr>
+          <w:ilvl w:val="1"/>
+          <w:numId w:val="5"/>
+        </w:numPr>
+      </w:pPr>
+      <w:r>
+        <w:t>Item_id</w:t>
+      </w:r>
+    </w:p>
+    <w:p>
+      <w:pPr>
+        <w:pStyle w:val="Listenabsatz"/>
+        <w:numPr>
+          <w:ilvl w:val="1"/>
+          <w:numId w:val="5"/>
+        </w:numPr>
+      </w:pPr>
+      <w:r>
+        <w:t>C</w:t>
+      </w:r>
+      <w:r>
+        <w:t>ount</w:t>
+      </w:r>
+    </w:p>
+    <w:p>
+      <w:pPr>
+        <w:pStyle w:val="Listenabsatz"/>
+        <w:numPr>
+          <w:ilvl w:val="0"/>
+          <w:numId w:val="5"/>
+        </w:numPr>
+      </w:pPr>
+      <w:r>
+        <w:t>GUI machen</w:t>
+      </w:r>
+    </w:p>
+    <w:p>
+      <w:pPr>
+        <w:pStyle w:val="Listenabsatz"/>
+        <w:numPr>
+          <w:ilvl w:val="0"/>
+          <w:numId w:val="5"/>
+        </w:numPr>
+      </w:pPr>
+      <w:r>
+        <w:t>Bilder raussuchen</w:t>
+      </w:r>
+    </w:p>
+    <w:p>
+      <w:pPr>
+        <w:pStyle w:val="Listenabsatz"/>
+        <w:numPr>
+          <w:ilvl w:val="0"/>
+          <w:numId w:val="5"/>
+        </w:numPr>
+      </w:pPr>
+      <w:r>
+        <w:t>Items hinzufügen</w:t>
+      </w:r>
+    </w:p>
+    <w:p>
+      <w:pPr>
+        <w:pStyle w:val="Listenabsatz"/>
+        <w:numPr>
+          <w:ilvl w:val="0"/>
+          <w:numId w:val="5"/>
+        </w:numPr>
+      </w:pPr>
+      <w:r>
+        <w:t>Aktivierungsfunktionen schreiben</w:t>
+      </w:r>
+    </w:p>
+    <w:p>
+      <w:pPr>
+        <w:pStyle w:val="Listenabsatz"/>
+        <w:numPr>
+          <w:ilvl w:val="0"/>
+          <w:numId w:val="5"/>
+        </w:numPr>
+      </w:pPr>
+      <w:r>
+        <w:t>Test</w:t>
+      </w:r>
+      <w:r>
+        <w:t>s</w:t>
+      </w:r>
       <w:bookmarkStart w:id="0" w:name="_GoBack"/>
       <w:bookmarkEnd w:id="0"/>
     </w:p>
     <w:p>
-      <w:r>
-        <w:t>Gewinne:</w:t>
-      </w:r>
-    </w:p>
-    <w:p>
-      <w:pPr>
-        <w:pStyle w:val="Listenabsatz"/>
-        <w:numPr>
-          <w:ilvl w:val="0"/>
-          <w:numId w:val="1"/>
-        </w:numPr>
-      </w:pPr>
-      <w:r>
-        <w:t>Autos</w:t>
-      </w:r>
-    </w:p>
-    <w:p>
-      <w:pPr>
-        <w:pStyle w:val="Listenabsatz"/>
-        <w:numPr>
-          <w:ilvl w:val="0"/>
-          <w:numId w:val="1"/>
-        </w:numPr>
-      </w:pPr>
-      <w:r>
-        <w:t>Teile</w:t>
-      </w:r>
-    </w:p>
-    <w:p>
-      <w:pPr>
-        <w:pStyle w:val="Listenabsatz"/>
-        <w:numPr>
-          <w:ilvl w:val="0"/>
-          <w:numId w:val="1"/>
-        </w:numPr>
-      </w:pPr>
-      <w:r>
-        <w:t>Items +10% PS</w:t>
-      </w:r>
-    </w:p>
-    <w:p>
-      <w:pPr>
-        <w:pStyle w:val="Listenabsatz"/>
-        <w:numPr>
-          <w:ilvl w:val="0"/>
-          <w:numId w:val="1"/>
-        </w:numPr>
-      </w:pPr>
-      <w:r>
-        <w:t>Upgrade Points?</w:t>
+      <w:pPr>
+        <w:pStyle w:val="Listenabsatz"/>
+      </w:pPr>
+    </w:p>
+    <w:p>
+      <w:pPr>
+        <w:pStyle w:val="Listenabsatz"/>
+        <w:ind w:left="0"/>
+      </w:pPr>
+      <w:r>
+        <w:t>Tuningteile dort ändern:</w:t>
+      </w:r>
+    </w:p>
+    <w:p>
+      <w:pPr>
+        <w:pStyle w:val="Listenabsatz"/>
+        <w:numPr>
+          <w:ilvl w:val="0"/>
+          <w:numId w:val="3"/>
+        </w:numPr>
+        <w:rPr>
+          <w:color w:val="76923C" w:themeColor="accent3" w:themeShade="BF"/>
+        </w:rPr>
+      </w:pPr>
+      <w:r>
+        <w:rPr>
+          <w:color w:val="76923C" w:themeColor="accent3" w:themeShade="BF"/>
+        </w:rPr>
+        <w:t>Datenbank anpassen der generierten Teile</w:t>
+      </w:r>
+    </w:p>
+    <w:p>
+      <w:pPr>
+        <w:pStyle w:val="Listenabsatz"/>
+        <w:numPr>
+          <w:ilvl w:val="0"/>
+          <w:numId w:val="3"/>
+        </w:numPr>
+        <w:rPr>
+          <w:color w:val="76923C" w:themeColor="accent3" w:themeShade="BF"/>
+        </w:rPr>
+      </w:pPr>
+      <w:r>
+        <w:rPr>
+          <w:color w:val="76923C" w:themeColor="accent3" w:themeShade="BF"/>
+        </w:rPr>
+        <w:t>Tuner Auflistung, bauen und ins lager tun</w:t>
+      </w:r>
+    </w:p>
+    <w:p>
+      <w:pPr>
+        <w:pStyle w:val="Listenabsatz"/>
+        <w:numPr>
+          <w:ilvl w:val="0"/>
+          <w:numId w:val="3"/>
+        </w:numPr>
+        <w:rPr>
+          <w:color w:val="76923C" w:themeColor="accent3" w:themeShade="BF"/>
+        </w:rPr>
+      </w:pPr>
+      <w:r>
+        <w:rPr>
+          <w:color w:val="76923C" w:themeColor="accent3" w:themeShade="BF"/>
+        </w:rPr>
+        <w:t>Lager anzeige der Perks</w:t>
+      </w:r>
+    </w:p>
+    <w:p>
+      <w:pPr>
+        <w:pStyle w:val="Listenabsatz"/>
+        <w:numPr>
+          <w:ilvl w:val="0"/>
+          <w:numId w:val="3"/>
+        </w:numPr>
+        <w:rPr>
+          <w:color w:val="76923C" w:themeColor="accent3" w:themeShade="BF"/>
+        </w:rPr>
+      </w:pPr>
+      <w:r>
+        <w:rPr>
+          <w:color w:val="76923C" w:themeColor="accent3" w:themeShade="BF"/>
+        </w:rPr>
+        <w:t>Marktteile</w:t>
+      </w:r>
+      <w:r>
+        <w:rPr>
+          <w:color w:val="76923C" w:themeColor="accent3" w:themeShade="BF"/>
+        </w:rPr>
+        <w:t xml:space="preserve"> </w:t>
+      </w:r>
+      <w:r>
+        <w:rPr>
+          <w:color w:val="76923C" w:themeColor="accent3" w:themeShade="BF"/>
+        </w:rPr>
+        <w:t>kaufen</w:t>
+      </w:r>
+    </w:p>
+    <w:p>
+      <w:pPr>
+        <w:pStyle w:val="Listenabsatz"/>
+        <w:numPr>
+          <w:ilvl w:val="0"/>
+          <w:numId w:val="3"/>
+        </w:numPr>
+        <w:rPr>
+          <w:color w:val="76923C" w:themeColor="accent3" w:themeShade="BF"/>
+        </w:rPr>
+      </w:pPr>
+      <w:r>
+        <w:rPr>
+          <w:color w:val="76923C" w:themeColor="accent3" w:themeShade="BF"/>
+        </w:rPr>
+        <w:t>Auto bearbeitung anzeigen</w:t>
+      </w:r>
+      <w:r>
+        <w:rPr>
+          <w:color w:val="76923C" w:themeColor="accent3" w:themeShade="BF"/>
+        </w:rPr>
+        <w:t xml:space="preserve"> + Garage</w:t>
+      </w:r>
+    </w:p>
+    <w:p>
+      <w:pPr>
+        <w:pStyle w:val="Listenabsatz"/>
+        <w:numPr>
+          <w:ilvl w:val="0"/>
+          <w:numId w:val="3"/>
+        </w:numPr>
+        <w:rPr>
+          <w:color w:val="76923C" w:themeColor="accent3" w:themeShade="BF"/>
+        </w:rPr>
+      </w:pPr>
+      <w:r>
+        <w:rPr>
+          <w:color w:val="76923C" w:themeColor="accent3" w:themeShade="BF"/>
+        </w:rPr>
+        <w:t>PS und Perf überall ersetzen durch die 4 neuen Werte</w:t>
+      </w:r>
+    </w:p>
+    <w:p>
+      <w:pPr>
+        <w:pStyle w:val="Listenabsatz"/>
+        <w:numPr>
+          <w:ilvl w:val="0"/>
+          <w:numId w:val="3"/>
+        </w:numPr>
+        <w:rPr>
+          <w:color w:val="76923C" w:themeColor="accent3" w:themeShade="BF"/>
+        </w:rPr>
+      </w:pPr>
+      <w:r>
+        <w:rPr>
+          <w:color w:val="76923C" w:themeColor="accent3" w:themeShade="BF"/>
+        </w:rPr>
+        <w:t>Autohändler andere Standardwerte</w:t>
       </w:r>
     </w:p>
     <w:p/>
-    <w:p/>
-    <w:p>
-      <w:r>
-        <w:t>Was ich neu machen muss:</w:t>
-      </w:r>
-    </w:p>
-    <w:p>
-      <w:pPr>
-        <w:pStyle w:val="Listenabsatz"/>
-        <w:numPr>
-          <w:ilvl w:val="0"/>
-          <w:numId w:val="2"/>
-        </w:numPr>
-      </w:pPr>
-      <w:r>
-        <w:t>Belohnung bei Rennen</w:t>
-      </w:r>
-    </w:p>
-    <w:p>
-      <w:pPr>
-        <w:pStyle w:val="Listenabsatz"/>
-        <w:numPr>
-          <w:ilvl w:val="0"/>
-          <w:numId w:val="2"/>
-        </w:numPr>
-      </w:pPr>
-      <w:r>
-        <w:t>Rennergebnisse und Berechnung</w:t>
-      </w:r>
-    </w:p>
-    <w:p>
-      <w:pPr>
-        <w:pStyle w:val="Listenabsatz"/>
-        <w:numPr>
-          <w:ilvl w:val="0"/>
-          <w:numId w:val="2"/>
-        </w:numPr>
-      </w:pPr>
-      <w:r>
-        <w:t>Ligaupgrade</w:t>
-      </w:r>
-      <w:r>
-        <w:t xml:space="preserve"> durch 1. Platz </w:t>
-      </w:r>
-    </w:p>
-    <w:p>
-      <w:pPr>
-        <w:pStyle w:val="Listenabsatz"/>
-        <w:numPr>
-          <w:ilvl w:val="0"/>
-          <w:numId w:val="2"/>
-        </w:numPr>
-      </w:pPr>
-      <w:r>
-        <w:t>Rennen unlocks</w:t>
-      </w:r>
-    </w:p>
-    <w:p>
-      <w:pPr>
-        <w:pStyle w:val="Listenabsatz"/>
-        <w:numPr>
-          <w:ilvl w:val="0"/>
-          <w:numId w:val="2"/>
-        </w:numPr>
-      </w:pPr>
-      <w:r>
-        <w:t>EXP -&gt; „FREE“ Exp, einsetzbar für level ups</w:t>
-      </w:r>
-    </w:p>
-    <w:p>
-      <w:pPr>
-        <w:pStyle w:val="Listenabsatz"/>
-        <w:numPr>
-          <w:ilvl w:val="0"/>
-          <w:numId w:val="2"/>
-        </w:numPr>
-      </w:pPr>
-      <w:r>
-        <w:t>Fahrzeug Zustand</w:t>
-      </w:r>
-      <w:r>
-        <w:t xml:space="preserve"> + Reparatur</w:t>
-      </w:r>
-    </w:p>
-    <w:p>
-      <w:pPr>
-        <w:pStyle w:val="Listenabsatz"/>
-        <w:numPr>
-          <w:ilvl w:val="0"/>
-          <w:numId w:val="2"/>
-        </w:numPr>
-      </w:pPr>
-      <w:r>
-        <w:t>Lvl UP Fahrzeuge</w:t>
+    <w:p>
+      <w:r>
+        <w:t>Anderes Zeug:</w:t>
+      </w:r>
+    </w:p>
+    <w:p>
+      <w:r>
+        <w:t>Bei Tuner Menü zum Umschalten den Kategorien (dnymaisch)</w:t>
+      </w:r>
+    </w:p>
+    <w:p>
+      <w:r>
+        <w:t>Alle teile ansehen klappt die teile aus</w:t>
       </w:r>
     </w:p>
     <w:sectPr>
@@ -310,6 +785,232 @@
     </w:lvl>
   </w:abstractNum>
   <w:abstractNum w:abstractNumId="1">
+    <w:nsid w:val="36801D69"/>
+    <w:multiLevelType w:val="hybridMultilevel"/>
+    <w:tmpl w:val="F064F300"/>
+    <w:lvl w:ilvl="0" w:tplc="04070001">
+      <w:start w:val="1"/>
+      <w:numFmt w:val="bullet"/>
+      <w:lvlText w:val=""/>
+      <w:lvlJc w:val="left"/>
+      <w:pPr>
+        <w:ind w:left="720" w:hanging="360"/>
+      </w:pPr>
+      <w:rPr>
+        <w:rFonts w:ascii="Symbol" w:hAnsi="Symbol" w:hint="default"/>
+      </w:rPr>
+    </w:lvl>
+    <w:lvl w:ilvl="1" w:tplc="04070003" w:tentative="1">
+      <w:start w:val="1"/>
+      <w:numFmt w:val="bullet"/>
+      <w:lvlText w:val="o"/>
+      <w:lvlJc w:val="left"/>
+      <w:pPr>
+        <w:ind w:left="1440" w:hanging="360"/>
+      </w:pPr>
+      <w:rPr>
+        <w:rFonts w:ascii="Courier New" w:hAnsi="Courier New" w:cs="Courier New" w:hint="default"/>
+      </w:rPr>
+    </w:lvl>
+    <w:lvl w:ilvl="2" w:tplc="04070005" w:tentative="1">
+      <w:start w:val="1"/>
+      <w:numFmt w:val="bullet"/>
+      <w:lvlText w:val=""/>
+      <w:lvlJc w:val="left"/>
+      <w:pPr>
+        <w:ind w:left="2160" w:hanging="360"/>
+      </w:pPr>
+      <w:rPr>
+        <w:rFonts w:ascii="Wingdings" w:hAnsi="Wingdings" w:hint="default"/>
+      </w:rPr>
+    </w:lvl>
+    <w:lvl w:ilvl="3" w:tplc="04070001" w:tentative="1">
+      <w:start w:val="1"/>
+      <w:numFmt w:val="bullet"/>
+      <w:lvlText w:val=""/>
+      <w:lvlJc w:val="left"/>
+      <w:pPr>
+        <w:ind w:left="2880" w:hanging="360"/>
+      </w:pPr>
+      <w:rPr>
+        <w:rFonts w:ascii="Symbol" w:hAnsi="Symbol" w:hint="default"/>
+      </w:rPr>
+    </w:lvl>
+    <w:lvl w:ilvl="4" w:tplc="04070003" w:tentative="1">
+      <w:start w:val="1"/>
+      <w:numFmt w:val="bullet"/>
+      <w:lvlText w:val="o"/>
+      <w:lvlJc w:val="left"/>
+      <w:pPr>
+        <w:ind w:left="3600" w:hanging="360"/>
+      </w:pPr>
+      <w:rPr>
+        <w:rFonts w:ascii="Courier New" w:hAnsi="Courier New" w:cs="Courier New" w:hint="default"/>
+      </w:rPr>
+    </w:lvl>
+    <w:lvl w:ilvl="5" w:tplc="04070005" w:tentative="1">
+      <w:start w:val="1"/>
+      <w:numFmt w:val="bullet"/>
+      <w:lvlText w:val=""/>
+      <w:lvlJc w:val="left"/>
+      <w:pPr>
+        <w:ind w:left="4320" w:hanging="360"/>
+      </w:pPr>
+      <w:rPr>
+        <w:rFonts w:ascii="Wingdings" w:hAnsi="Wingdings" w:hint="default"/>
+      </w:rPr>
+    </w:lvl>
+    <w:lvl w:ilvl="6" w:tplc="04070001" w:tentative="1">
+      <w:start w:val="1"/>
+      <w:numFmt w:val="bullet"/>
+      <w:lvlText w:val=""/>
+      <w:lvlJc w:val="left"/>
+      <w:pPr>
+        <w:ind w:left="5040" w:hanging="360"/>
+      </w:pPr>
+      <w:rPr>
+        <w:rFonts w:ascii="Symbol" w:hAnsi="Symbol" w:hint="default"/>
+      </w:rPr>
+    </w:lvl>
+    <w:lvl w:ilvl="7" w:tplc="04070003" w:tentative="1">
+      <w:start w:val="1"/>
+      <w:numFmt w:val="bullet"/>
+      <w:lvlText w:val="o"/>
+      <w:lvlJc w:val="left"/>
+      <w:pPr>
+        <w:ind w:left="5760" w:hanging="360"/>
+      </w:pPr>
+      <w:rPr>
+        <w:rFonts w:ascii="Courier New" w:hAnsi="Courier New" w:cs="Courier New" w:hint="default"/>
+      </w:rPr>
+    </w:lvl>
+    <w:lvl w:ilvl="8" w:tplc="04070005" w:tentative="1">
+      <w:start w:val="1"/>
+      <w:numFmt w:val="bullet"/>
+      <w:lvlText w:val=""/>
+      <w:lvlJc w:val="left"/>
+      <w:pPr>
+        <w:ind w:left="6480" w:hanging="360"/>
+      </w:pPr>
+      <w:rPr>
+        <w:rFonts w:ascii="Wingdings" w:hAnsi="Wingdings" w:hint="default"/>
+      </w:rPr>
+    </w:lvl>
+  </w:abstractNum>
+  <w:abstractNum w:abstractNumId="2">
+    <w:nsid w:val="3F3F1913"/>
+    <w:multiLevelType w:val="hybridMultilevel"/>
+    <w:tmpl w:val="541E8A76"/>
+    <w:lvl w:ilvl="0" w:tplc="04070001">
+      <w:start w:val="1"/>
+      <w:numFmt w:val="bullet"/>
+      <w:lvlText w:val=""/>
+      <w:lvlJc w:val="left"/>
+      <w:pPr>
+        <w:ind w:left="720" w:hanging="360"/>
+      </w:pPr>
+      <w:rPr>
+        <w:rFonts w:ascii="Symbol" w:hAnsi="Symbol" w:hint="default"/>
+      </w:rPr>
+    </w:lvl>
+    <w:lvl w:ilvl="1" w:tplc="04070003">
+      <w:start w:val="1"/>
+      <w:numFmt w:val="bullet"/>
+      <w:lvlText w:val="o"/>
+      <w:lvlJc w:val="left"/>
+      <w:pPr>
+        <w:ind w:left="1440" w:hanging="360"/>
+      </w:pPr>
+      <w:rPr>
+        <w:rFonts w:ascii="Courier New" w:hAnsi="Courier New" w:cs="Courier New" w:hint="default"/>
+      </w:rPr>
+    </w:lvl>
+    <w:lvl w:ilvl="2" w:tplc="04070005" w:tentative="1">
+      <w:start w:val="1"/>
+      <w:numFmt w:val="bullet"/>
+      <w:lvlText w:val=""/>
+      <w:lvlJc w:val="left"/>
+      <w:pPr>
+        <w:ind w:left="2160" w:hanging="360"/>
+      </w:pPr>
+      <w:rPr>
+        <w:rFonts w:ascii="Wingdings" w:hAnsi="Wingdings" w:hint="default"/>
+      </w:rPr>
+    </w:lvl>
+    <w:lvl w:ilvl="3" w:tplc="04070001" w:tentative="1">
+      <w:start w:val="1"/>
+      <w:numFmt w:val="bullet"/>
+      <w:lvlText w:val=""/>
+      <w:lvlJc w:val="left"/>
+      <w:pPr>
+        <w:ind w:left="2880" w:hanging="360"/>
+      </w:pPr>
+      <w:rPr>
+        <w:rFonts w:ascii="Symbol" w:hAnsi="Symbol" w:hint="default"/>
+      </w:rPr>
+    </w:lvl>
+    <w:lvl w:ilvl="4" w:tplc="04070003" w:tentative="1">
+      <w:start w:val="1"/>
+      <w:numFmt w:val="bullet"/>
+      <w:lvlText w:val="o"/>
+      <w:lvlJc w:val="left"/>
+      <w:pPr>
+        <w:ind w:left="3600" w:hanging="360"/>
+      </w:pPr>
+      <w:rPr>
+        <w:rFonts w:ascii="Courier New" w:hAnsi="Courier New" w:cs="Courier New" w:hint="default"/>
+      </w:rPr>
+    </w:lvl>
+    <w:lvl w:ilvl="5" w:tplc="04070005" w:tentative="1">
+      <w:start w:val="1"/>
+      <w:numFmt w:val="bullet"/>
+      <w:lvlText w:val=""/>
+      <w:lvlJc w:val="left"/>
+      <w:pPr>
+        <w:ind w:left="4320" w:hanging="360"/>
+      </w:pPr>
+      <w:rPr>
+        <w:rFonts w:ascii="Wingdings" w:hAnsi="Wingdings" w:hint="default"/>
+      </w:rPr>
+    </w:lvl>
+    <w:lvl w:ilvl="6" w:tplc="04070001" w:tentative="1">
+      <w:start w:val="1"/>
+      <w:numFmt w:val="bullet"/>
+      <w:lvlText w:val=""/>
+      <w:lvlJc w:val="left"/>
+      <w:pPr>
+        <w:ind w:left="5040" w:hanging="360"/>
+      </w:pPr>
+      <w:rPr>
+        <w:rFonts w:ascii="Symbol" w:hAnsi="Symbol" w:hint="default"/>
+      </w:rPr>
+    </w:lvl>
+    <w:lvl w:ilvl="7" w:tplc="04070003" w:tentative="1">
+      <w:start w:val="1"/>
+      <w:numFmt w:val="bullet"/>
+      <w:lvlText w:val="o"/>
+      <w:lvlJc w:val="left"/>
+      <w:pPr>
+        <w:ind w:left="5760" w:hanging="360"/>
+      </w:pPr>
+      <w:rPr>
+        <w:rFonts w:ascii="Courier New" w:hAnsi="Courier New" w:cs="Courier New" w:hint="default"/>
+      </w:rPr>
+    </w:lvl>
+    <w:lvl w:ilvl="8" w:tplc="04070005" w:tentative="1">
+      <w:start w:val="1"/>
+      <w:numFmt w:val="bullet"/>
+      <w:lvlText w:val=""/>
+      <w:lvlJc w:val="left"/>
+      <w:pPr>
+        <w:ind w:left="6480" w:hanging="360"/>
+      </w:pPr>
+      <w:rPr>
+        <w:rFonts w:ascii="Wingdings" w:hAnsi="Wingdings" w:hint="default"/>
+      </w:rPr>
+    </w:lvl>
+  </w:abstractNum>
+  <w:abstractNum w:abstractNumId="3">
     <w:nsid w:val="44C16E2E"/>
     <w:multiLevelType w:val="hybridMultilevel"/>
     <w:tmpl w:val="4BCC2002"/>
@@ -422,11 +1123,133 @@
       </w:rPr>
     </w:lvl>
   </w:abstractNum>
+  <w:abstractNum w:abstractNumId="4">
+    <w:nsid w:val="46E9159A"/>
+    <w:multiLevelType w:val="hybridMultilevel"/>
+    <w:tmpl w:val="E6609B36"/>
+    <w:lvl w:ilvl="0" w:tplc="04070001">
+      <w:start w:val="1"/>
+      <w:numFmt w:val="bullet"/>
+      <w:lvlText w:val=""/>
+      <w:lvlJc w:val="left"/>
+      <w:pPr>
+        <w:ind w:left="720" w:hanging="360"/>
+      </w:pPr>
+      <w:rPr>
+        <w:rFonts w:ascii="Symbol" w:hAnsi="Symbol" w:hint="default"/>
+      </w:rPr>
+    </w:lvl>
+    <w:lvl w:ilvl="1" w:tplc="04070003">
+      <w:start w:val="1"/>
+      <w:numFmt w:val="bullet"/>
+      <w:lvlText w:val="o"/>
+      <w:lvlJc w:val="left"/>
+      <w:pPr>
+        <w:ind w:left="1440" w:hanging="360"/>
+      </w:pPr>
+      <w:rPr>
+        <w:rFonts w:ascii="Courier New" w:hAnsi="Courier New" w:cs="Courier New" w:hint="default"/>
+      </w:rPr>
+    </w:lvl>
+    <w:lvl w:ilvl="2" w:tplc="04070005" w:tentative="1">
+      <w:start w:val="1"/>
+      <w:numFmt w:val="bullet"/>
+      <w:lvlText w:val=""/>
+      <w:lvlJc w:val="left"/>
+      <w:pPr>
+        <w:ind w:left="2160" w:hanging="360"/>
+      </w:pPr>
+      <w:rPr>
+        <w:rFonts w:ascii="Wingdings" w:hAnsi="Wingdings" w:hint="default"/>
+      </w:rPr>
+    </w:lvl>
+    <w:lvl w:ilvl="3" w:tplc="04070001" w:tentative="1">
+      <w:start w:val="1"/>
+      <w:numFmt w:val="bullet"/>
+      <w:lvlText w:val=""/>
+      <w:lvlJc w:val="left"/>
+      <w:pPr>
+        <w:ind w:left="2880" w:hanging="360"/>
+      </w:pPr>
+      <w:rPr>
+        <w:rFonts w:ascii="Symbol" w:hAnsi="Symbol" w:hint="default"/>
+      </w:rPr>
+    </w:lvl>
+    <w:lvl w:ilvl="4" w:tplc="04070003" w:tentative="1">
+      <w:start w:val="1"/>
+      <w:numFmt w:val="bullet"/>
+      <w:lvlText w:val="o"/>
+      <w:lvlJc w:val="left"/>
+      <w:pPr>
+        <w:ind w:left="3600" w:hanging="360"/>
+      </w:pPr>
+      <w:rPr>
+        <w:rFonts w:ascii="Courier New" w:hAnsi="Courier New" w:cs="Courier New" w:hint="default"/>
+      </w:rPr>
+    </w:lvl>
+    <w:lvl w:ilvl="5" w:tplc="04070005" w:tentative="1">
+      <w:start w:val="1"/>
+      <w:numFmt w:val="bullet"/>
+      <w:lvlText w:val=""/>
+      <w:lvlJc w:val="left"/>
+      <w:pPr>
+        <w:ind w:left="4320" w:hanging="360"/>
+      </w:pPr>
+      <w:rPr>
+        <w:rFonts w:ascii="Wingdings" w:hAnsi="Wingdings" w:hint="default"/>
+      </w:rPr>
+    </w:lvl>
+    <w:lvl w:ilvl="6" w:tplc="04070001" w:tentative="1">
+      <w:start w:val="1"/>
+      <w:numFmt w:val="bullet"/>
+      <w:lvlText w:val=""/>
+      <w:lvlJc w:val="left"/>
+      <w:pPr>
+        <w:ind w:left="5040" w:hanging="360"/>
+      </w:pPr>
+      <w:rPr>
+        <w:rFonts w:ascii="Symbol" w:hAnsi="Symbol" w:hint="default"/>
+      </w:rPr>
+    </w:lvl>
+    <w:lvl w:ilvl="7" w:tplc="04070003" w:tentative="1">
+      <w:start w:val="1"/>
+      <w:numFmt w:val="bullet"/>
+      <w:lvlText w:val="o"/>
+      <w:lvlJc w:val="left"/>
+      <w:pPr>
+        <w:ind w:left="5760" w:hanging="360"/>
+      </w:pPr>
+      <w:rPr>
+        <w:rFonts w:ascii="Courier New" w:hAnsi="Courier New" w:cs="Courier New" w:hint="default"/>
+      </w:rPr>
+    </w:lvl>
+    <w:lvl w:ilvl="8" w:tplc="04070005" w:tentative="1">
+      <w:start w:val="1"/>
+      <w:numFmt w:val="bullet"/>
+      <w:lvlText w:val=""/>
+      <w:lvlJc w:val="left"/>
+      <w:pPr>
+        <w:ind w:left="6480" w:hanging="360"/>
+      </w:pPr>
+      <w:rPr>
+        <w:rFonts w:ascii="Wingdings" w:hAnsi="Wingdings" w:hint="default"/>
+      </w:rPr>
+    </w:lvl>
+  </w:abstractNum>
   <w:num w:numId="1">
-    <w:abstractNumId w:val="1"/>
+    <w:abstractNumId w:val="3"/>
   </w:num>
   <w:num w:numId="2">
     <w:abstractNumId w:val="0"/>
+  </w:num>
+  <w:num w:numId="3">
+    <w:abstractNumId w:val="1"/>
+  </w:num>
+  <w:num w:numId="4">
+    <w:abstractNumId w:val="2"/>
+  </w:num>
+  <w:num w:numId="5">
+    <w:abstractNumId w:val="4"/>
   </w:num>
 </w:numbering>
 </file>

</xml_diff>

<commit_message>
* mobile Unterstützung eingebaut * macc, mspeed, mhand und mdura eingebaut: - wirken sich auf rennen aus, noch keine DB Einträge abseits 1 - keine Auswirkungen von dura
</commit_message>
<xml_diff>
--- a/Rumbelrace.docx
+++ b/Rumbelrace.docx
@@ -3,56 +3,115 @@
 <w:document xmlns:wpc="http://schemas.microsoft.com/office/word/2010/wordprocessingCanvas" xmlns:mc="http://schemas.openxmlformats.org/markup-compatibility/2006" xmlns:o="urn:schemas-microsoft-com:office:office" xmlns:r="http://schemas.openxmlformats.org/officeDocument/2006/relationships" xmlns:m="http://schemas.openxmlformats.org/officeDocument/2006/math" xmlns:v="urn:schemas-microsoft-com:vml" xmlns:wp14="http://schemas.microsoft.com/office/word/2010/wordprocessingDrawing" xmlns:wp="http://schemas.openxmlformats.org/drawingml/2006/wordprocessingDrawing" xmlns:w10="urn:schemas-microsoft-com:office:word" xmlns:w="http://schemas.openxmlformats.org/wordprocessingml/2006/main" xmlns:w14="http://schemas.microsoft.com/office/word/2010/wordml" xmlns:wpg="http://schemas.microsoft.com/office/word/2010/wordprocessingGroup" xmlns:wpi="http://schemas.microsoft.com/office/word/2010/wordprocessingInk" xmlns:wne="http://schemas.microsoft.com/office/word/2006/wordml" xmlns:wps="http://schemas.microsoft.com/office/word/2010/wordprocessingShape" mc:Ignorable="w14 wp14">
   <w:body>
     <w:p>
+      <w:pPr>
+        <w:spacing w:after="0"/>
+      </w:pPr>
+      <w:r>
+        <w:t>//als nächstes:</w:t>
+      </w:r>
+      <w:r>
+        <w:t xml:space="preserve"> Liste</w:t>
+      </w:r>
+      <w:bookmarkStart w:id="0" w:name="_GoBack"/>
+      <w:bookmarkEnd w:id="0"/>
+    </w:p>
+    <w:p>
+      <w:pPr>
+        <w:spacing w:after="0"/>
+      </w:pPr>
+    </w:p>
+    <w:p>
+      <w:pPr>
+        <w:spacing w:after="0"/>
+      </w:pPr>
       <w:r>
         <w:t>Es gibt „Level“ pro Rennen; bei verschiedenen Stufen gibt es verschiedene Preise. 10x gewonnen, 100x, 1000x</w:t>
       </w:r>
     </w:p>
     <w:p>
+      <w:pPr>
+        <w:spacing w:after="0"/>
+      </w:pPr>
       <w:r>
         <w:t>Vor Rennen könne Items genutzt werden und Einstellungen gesetzt werden (Perf einbauen, Reifen, Wetter)</w:t>
       </w:r>
     </w:p>
     <w:p>
+      <w:pPr>
+        <w:spacing w:after="0"/>
+      </w:pPr>
+      <w:r>
+        <w:t>Image, beeinflusst Gewinne und so: wird geändert durch zu häufiges fahren eines rennens, schlechte fahrer, ..</w:t>
+      </w:r>
+    </w:p>
+    <w:p>
+      <w:pPr>
+        <w:spacing w:after="0"/>
+      </w:pPr>
       <w:r>
         <w:t>Renngewinne etc komplett neu berechnen</w:t>
       </w:r>
     </w:p>
     <w:p>
+      <w:pPr>
+        <w:spacing w:after="0"/>
+      </w:pPr>
       <w:r>
         <w:t>Fahrzeuge können kaputt gehen</w:t>
       </w:r>
     </w:p>
     <w:p>
+      <w:pPr>
+        <w:spacing w:after="0"/>
+      </w:pPr>
       <w:r>
         <w:t>Fahrzeuge können aufgelevelt werden mit EXP</w:t>
       </w:r>
     </w:p>
     <w:p>
+      <w:pPr>
+        <w:spacing w:after="0"/>
+      </w:pPr>
       <w:r>
         <w:t>Fahrzeug Eigenschaften: Beschleunigung, Geschwindigkeit, Handling, Durability</w:t>
       </w:r>
     </w:p>
     <w:p>
+      <w:pPr>
+        <w:spacing w:after="0"/>
+      </w:pPr>
       <w:r>
         <w:t>Tuning Werte von Teilen können erhöht werden</w:t>
       </w:r>
     </w:p>
     <w:p>
+      <w:pPr>
+        <w:spacing w:after="0"/>
+      </w:pPr>
       <w:r>
         <w:t>Wahrscheinlichkeit kann erhöht werden</w:t>
       </w:r>
     </w:p>
     <w:p>
+      <w:pPr>
+        <w:spacing w:after="0"/>
+      </w:pPr>
       <w:r>
         <w:t>Durch. Dura von Autos entscheidet über kosten und risiko auszufallen</w:t>
       </w:r>
     </w:p>
     <w:p>
+      <w:pPr>
+        <w:spacing w:after="0"/>
+      </w:pPr>
       <w:r>
         <w:t>Dynamische und live rennen</w:t>
       </w:r>
     </w:p>
     <w:p>
+      <w:pPr>
+        <w:spacing w:after="0"/>
+      </w:pPr>
       <w:r>
         <w:t>Bilde den Durchschnittswert der Tuningteile für den „fertigen“ Wert</w:t>
       </w:r>
@@ -321,7 +380,6 @@
         </w:numPr>
       </w:pPr>
       <w:r>
-        <w:lastRenderedPageBreak/>
         <w:t>Lvl UP Fahrzeuge</w:t>
       </w:r>
     </w:p>
@@ -332,6 +390,18 @@
           <w:ilvl w:val="0"/>
           <w:numId w:val="2"/>
         </w:numPr>
+      </w:pPr>
+      <w:r>
+        <w:t>Fahrer ändern</w:t>
+      </w:r>
+    </w:p>
+    <w:p>
+      <w:pPr>
+        <w:pStyle w:val="Listenabsatz"/>
+        <w:numPr>
+          <w:ilvl w:val="0"/>
+          <w:numId w:val="2"/>
+        </w:numPr>
         <w:rPr>
           <w:color w:val="76923C" w:themeColor="accent3" w:themeShade="BF"/>
         </w:rPr>
@@ -364,8 +434,14 @@
           <w:ilvl w:val="0"/>
           <w:numId w:val="5"/>
         </w:numPr>
-      </w:pPr>
-      <w:r>
+        <w:rPr>
+          <w:color w:val="76923C" w:themeColor="accent3" w:themeShade="BF"/>
+        </w:rPr>
+      </w:pPr>
+      <w:r>
+        <w:rPr>
+          <w:color w:val="76923C" w:themeColor="accent3" w:themeShade="BF"/>
+        </w:rPr>
         <w:t>Datenbank:</w:t>
       </w:r>
     </w:p>
@@ -376,8 +452,14 @@
           <w:ilvl w:val="1"/>
           <w:numId w:val="5"/>
         </w:numPr>
-      </w:pPr>
-      <w:r>
+        <w:rPr>
+          <w:color w:val="76923C" w:themeColor="accent3" w:themeShade="BF"/>
+        </w:rPr>
+      </w:pPr>
+      <w:r>
+        <w:rPr>
+          <w:color w:val="76923C" w:themeColor="accent3" w:themeShade="BF"/>
+        </w:rPr>
         <w:t>Id</w:t>
       </w:r>
     </w:p>
@@ -388,8 +470,14 @@
           <w:ilvl w:val="1"/>
           <w:numId w:val="5"/>
         </w:numPr>
-      </w:pPr>
-      <w:r>
+        <w:rPr>
+          <w:color w:val="76923C" w:themeColor="accent3" w:themeShade="BF"/>
+        </w:rPr>
+      </w:pPr>
+      <w:r>
+        <w:rPr>
+          <w:color w:val="76923C" w:themeColor="accent3" w:themeShade="BF"/>
+        </w:rPr>
         <w:t>User_id</w:t>
       </w:r>
     </w:p>
@@ -400,8 +488,14 @@
           <w:ilvl w:val="1"/>
           <w:numId w:val="5"/>
         </w:numPr>
-      </w:pPr>
-      <w:r>
+        <w:rPr>
+          <w:color w:val="76923C" w:themeColor="accent3" w:themeShade="BF"/>
+        </w:rPr>
+      </w:pPr>
+      <w:r>
+        <w:rPr>
+          <w:color w:val="76923C" w:themeColor="accent3" w:themeShade="BF"/>
+        </w:rPr>
         <w:t>Item_id</w:t>
       </w:r>
     </w:p>
@@ -412,11 +506,20 @@
           <w:ilvl w:val="1"/>
           <w:numId w:val="5"/>
         </w:numPr>
-      </w:pPr>
-      <w:r>
+        <w:rPr>
+          <w:color w:val="76923C" w:themeColor="accent3" w:themeShade="BF"/>
+        </w:rPr>
+      </w:pPr>
+      <w:r>
+        <w:rPr>
+          <w:color w:val="76923C" w:themeColor="accent3" w:themeShade="BF"/>
+        </w:rPr>
         <w:t>C</w:t>
       </w:r>
       <w:r>
+        <w:rPr>
+          <w:color w:val="76923C" w:themeColor="accent3" w:themeShade="BF"/>
+        </w:rPr>
         <w:t>ount</w:t>
       </w:r>
     </w:p>
@@ -427,8 +530,14 @@
           <w:ilvl w:val="0"/>
           <w:numId w:val="5"/>
         </w:numPr>
-      </w:pPr>
-      <w:r>
+        <w:rPr>
+          <w:color w:val="76923C" w:themeColor="accent3" w:themeShade="BF"/>
+        </w:rPr>
+      </w:pPr>
+      <w:r>
+        <w:rPr>
+          <w:color w:val="76923C" w:themeColor="accent3" w:themeShade="BF"/>
+        </w:rPr>
         <w:t>GUI machen</w:t>
       </w:r>
     </w:p>
@@ -436,9 +545,45 @@
       <w:pPr>
         <w:pStyle w:val="Listenabsatz"/>
         <w:numPr>
-          <w:ilvl w:val="0"/>
+          <w:ilvl w:val="1"/>
           <w:numId w:val="5"/>
         </w:numPr>
+        <w:rPr>
+          <w:color w:val="76923C" w:themeColor="accent3" w:themeShade="BF"/>
+        </w:rPr>
+      </w:pPr>
+      <w:r>
+        <w:rPr>
+          <w:color w:val="76923C" w:themeColor="accent3" w:themeShade="BF"/>
+        </w:rPr>
+        <w:t>Bei Klick auf Item öffnet sich Tooltip</w:t>
+      </w:r>
+    </w:p>
+    <w:p>
+      <w:pPr>
+        <w:pStyle w:val="Listenabsatz"/>
+        <w:numPr>
+          <w:ilvl w:val="1"/>
+          <w:numId w:val="5"/>
+        </w:numPr>
+      </w:pPr>
+      <w:r>
+        <w:rPr>
+          <w:color w:val="76923C" w:themeColor="accent3" w:themeShade="BF"/>
+        </w:rPr>
+        <w:t>Bei Tooltip gibt es: Aktivieren</w:t>
+      </w:r>
+      <w:r>
+        <w:t>, verkaufen, Sammeln</w:t>
+      </w:r>
+    </w:p>
+    <w:p>
+      <w:pPr>
+        <w:pStyle w:val="Listenabsatz"/>
+        <w:numPr>
+          <w:ilvl w:val="0"/>
+          <w:numId w:val="5"/>
+        </w:numPr>
       </w:pPr>
       <w:r>
         <w:t>Bilder raussuchen</w:t>
@@ -467,6 +612,9 @@
       <w:r>
         <w:t>Aktivierungsfunktionen schreiben</w:t>
       </w:r>
+      <w:r>
+        <w:t xml:space="preserve"> (+on duplicate key)</w:t>
+      </w:r>
     </w:p>
     <w:p>
       <w:pPr>
@@ -482,8 +630,6 @@
       <w:r>
         <w:t>s</w:t>
       </w:r>
-      <w:bookmarkStart w:id="0" w:name="_GoBack"/>
-      <w:bookmarkEnd w:id="0"/>
     </w:p>
     <w:p>
       <w:pPr>

</xml_diff>